<commit_message>
Improve article: add table with regression details, rewrite abstract, add main cities labels and economic regions on the map, other minor changes, #2
</commit_message>
<xml_diff>
--- a/legal-companies-concentration-and-availability/journal-article/reference.docx
+++ b/legal-companies-concentration-and-availability/journal-article/reference.docx
@@ -1153,7 +1153,7 @@
       <w:ind w:left="0" w:right="0" w:hanging="0"/>
     </w:pPr>
     <w:rPr>
-      <w:sz w:val="24"/>
+      <w:sz w:val="22"/>
     </w:rPr>
   </w:style>
   <w:style w:type="paragraph" w:styleId="Style15">
@@ -1329,12 +1329,12 @@
     <w:qFormat/>
     <w:pPr>
       <w:keepNext w:val="true"/>
-      <w:spacing w:before="238" w:after="238"/>
-      <w:ind w:left="0" w:right="0" w:firstLine="567"/>
+      <w:spacing w:before="238" w:after="0"/>
+      <w:ind w:left="0" w:right="0" w:hanging="0"/>
       <w:jc w:val="left"/>
     </w:pPr>
     <w:rPr>
-      <w:sz w:val="28"/>
+      <w:sz w:val="24"/>
     </w:rPr>
   </w:style>
   <w:style w:type="paragraph" w:styleId="ImageCaption" w:customStyle="1">

</xml_diff>